<commit_message>
estructura base de datos creada, faltan inserts
</commit_message>
<xml_diff>
--- a/BBDD/transformación-phoneSwap.docx
+++ b/BBDD/transformación-phoneSwap.docx
@@ -45,7 +45,6 @@
         </w:rPr>
         <w:t xml:space="preserve">CLIENTE: </w:t>
       </w:r>
-      <w:proofErr w:type="spellStart"/>
       <w:r>
         <w:rPr>
           <w:b/>
@@ -56,45 +55,12 @@
         </w:rPr>
         <w:t>idCliente</w:t>
       </w:r>
-      <w:proofErr w:type="spellEnd"/>
-      <w:r>
-        <w:rPr>
-          <w:sz w:val="32"/>
-          <w:szCs w:val="32"/>
-        </w:rPr>
-        <w:t xml:space="preserve">, </w:t>
-      </w:r>
-      <w:proofErr w:type="spellStart"/>
-      <w:r>
-        <w:rPr>
-          <w:sz w:val="32"/>
-          <w:szCs w:val="32"/>
-        </w:rPr>
-        <w:t>nombreCuenta</w:t>
-      </w:r>
-      <w:proofErr w:type="spellEnd"/>
-      <w:r>
-        <w:rPr>
-          <w:sz w:val="32"/>
-          <w:szCs w:val="32"/>
-        </w:rPr>
-        <w:t xml:space="preserve">, correo, contraseña, </w:t>
-      </w:r>
-      <w:proofErr w:type="spellStart"/>
-      <w:r>
-        <w:rPr>
-          <w:sz w:val="32"/>
-          <w:szCs w:val="32"/>
-        </w:rPr>
-        <w:t>nombreCliente</w:t>
-      </w:r>
-      <w:proofErr w:type="spellEnd"/>
-      <w:r>
-        <w:rPr>
-          <w:sz w:val="32"/>
-          <w:szCs w:val="32"/>
-        </w:rPr>
-        <w:t xml:space="preserve">, apellido, </w:t>
+      <w:r>
+        <w:rPr>
+          <w:sz w:val="32"/>
+          <w:szCs w:val="32"/>
+        </w:rPr>
+        <w:t xml:space="preserve">, nombreCuenta, correo, contraseña, nombreCliente, apellido, </w:t>
       </w:r>
       <w:r>
         <w:rPr>
@@ -126,7 +92,6 @@
         </w:rPr>
         <w:t xml:space="preserve">MOVIL: </w:t>
       </w:r>
-      <w:proofErr w:type="spellStart"/>
       <w:r>
         <w:rPr>
           <w:b/>
@@ -137,7 +102,6 @@
         </w:rPr>
         <w:t>numSerie</w:t>
       </w:r>
-      <w:proofErr w:type="spellEnd"/>
       <w:r>
         <w:rPr>
           <w:sz w:val="32"/>
@@ -145,7 +109,6 @@
         </w:rPr>
         <w:t xml:space="preserve">, </w:t>
       </w:r>
-      <w:proofErr w:type="spellStart"/>
       <w:r>
         <w:rPr>
           <w:sz w:val="32"/>
@@ -154,7 +117,6 @@
         </w:rPr>
         <w:t>idModelo</w:t>
       </w:r>
-      <w:proofErr w:type="spellEnd"/>
       <w:r>
         <w:rPr>
           <w:sz w:val="32"/>
@@ -162,7 +124,6 @@
         </w:rPr>
         <w:t xml:space="preserve">, </w:t>
       </w:r>
-      <w:proofErr w:type="spellStart"/>
       <w:r>
         <w:rPr>
           <w:sz w:val="32"/>
@@ -176,31 +137,7 @@
           <w:sz w:val="32"/>
           <w:szCs w:val="32"/>
         </w:rPr>
-        <w:t>,precioVenta</w:t>
-      </w:r>
-      <w:proofErr w:type="spellEnd"/>
-      <w:r>
-        <w:rPr>
-          <w:sz w:val="32"/>
-          <w:szCs w:val="32"/>
-        </w:rPr>
-        <w:t xml:space="preserve">, </w:t>
-      </w:r>
-      <w:proofErr w:type="spellStart"/>
-      <w:r>
-        <w:rPr>
-          <w:sz w:val="32"/>
-          <w:szCs w:val="32"/>
-        </w:rPr>
-        <w:t>fechaVenta,comentarios</w:t>
-      </w:r>
-      <w:proofErr w:type="spellEnd"/>
-      <w:r>
-        <w:rPr>
-          <w:sz w:val="32"/>
-          <w:szCs w:val="32"/>
-        </w:rPr>
-        <w:t>.</w:t>
+        <w:t>,precioVenta, fechaVenta,comentarios.</w:t>
       </w:r>
     </w:p>
     <w:p>
@@ -225,7 +162,6 @@
         </w:rPr>
         <w:t xml:space="preserve">MODELO: </w:t>
       </w:r>
-      <w:proofErr w:type="spellStart"/>
       <w:r>
         <w:rPr>
           <w:b/>
@@ -236,119 +172,20 @@
         </w:rPr>
         <w:t>idModelo</w:t>
       </w:r>
-      <w:proofErr w:type="spellEnd"/>
-      <w:r>
-        <w:rPr>
-          <w:sz w:val="32"/>
-          <w:szCs w:val="32"/>
-        </w:rPr>
-        <w:t xml:space="preserve">, marca, descripción, modelo, </w:t>
-      </w:r>
-      <w:proofErr w:type="spellStart"/>
-      <w:r>
-        <w:rPr>
-          <w:sz w:val="32"/>
-          <w:szCs w:val="32"/>
-        </w:rPr>
-        <w:t>megaPixeles</w:t>
-      </w:r>
-      <w:proofErr w:type="spellEnd"/>
-      <w:r>
-        <w:rPr>
-          <w:sz w:val="32"/>
-          <w:szCs w:val="32"/>
-        </w:rPr>
-        <w:t xml:space="preserve">, </w:t>
-      </w:r>
-      <w:proofErr w:type="spellStart"/>
-      <w:r>
-        <w:rPr>
-          <w:sz w:val="32"/>
-          <w:szCs w:val="32"/>
-        </w:rPr>
-        <w:t>ram</w:t>
-      </w:r>
-      <w:proofErr w:type="spellEnd"/>
-      <w:r>
-        <w:rPr>
-          <w:sz w:val="32"/>
-          <w:szCs w:val="32"/>
-        </w:rPr>
-        <w:t xml:space="preserve">, imagen, resolución, </w:t>
-      </w:r>
-      <w:proofErr w:type="spellStart"/>
-      <w:r>
-        <w:rPr>
-          <w:sz w:val="32"/>
-          <w:szCs w:val="32"/>
-        </w:rPr>
-        <w:t>cincoG</w:t>
-      </w:r>
-      <w:proofErr w:type="spellEnd"/>
-      <w:r>
-        <w:rPr>
-          <w:sz w:val="32"/>
-          <w:szCs w:val="32"/>
-        </w:rPr>
-        <w:t xml:space="preserve">, </w:t>
-      </w:r>
-      <w:proofErr w:type="spellStart"/>
-      <w:r>
-        <w:rPr>
-          <w:sz w:val="32"/>
-          <w:szCs w:val="32"/>
-        </w:rPr>
-        <w:t>dobleSim</w:t>
-      </w:r>
-      <w:proofErr w:type="spellEnd"/>
-      <w:r>
-        <w:rPr>
-          <w:sz w:val="32"/>
-          <w:szCs w:val="32"/>
-        </w:rPr>
-        <w:t xml:space="preserve">, </w:t>
-      </w:r>
-      <w:proofErr w:type="spellStart"/>
-      <w:r>
-        <w:rPr>
-          <w:sz w:val="32"/>
-          <w:szCs w:val="32"/>
-        </w:rPr>
-        <w:t>velocidadCpu</w:t>
-      </w:r>
-      <w:proofErr w:type="spellEnd"/>
-      <w:r>
-        <w:rPr>
-          <w:sz w:val="32"/>
-          <w:szCs w:val="32"/>
-        </w:rPr>
-        <w:t xml:space="preserve">, </w:t>
-      </w:r>
-      <w:proofErr w:type="spellStart"/>
-      <w:r>
-        <w:rPr>
-          <w:sz w:val="32"/>
-          <w:szCs w:val="32"/>
-        </w:rPr>
-        <w:t>capacidad,tipoCpu,dimensiones</w:t>
-      </w:r>
-      <w:proofErr w:type="spellEnd"/>
-      <w:r>
-        <w:rPr>
-          <w:sz w:val="32"/>
-          <w:szCs w:val="32"/>
-        </w:rPr>
-        <w:t xml:space="preserve">, </w:t>
-      </w:r>
-      <w:proofErr w:type="spellStart"/>
-      <w:r>
-        <w:rPr>
-          <w:sz w:val="32"/>
-          <w:szCs w:val="32"/>
-        </w:rPr>
-        <w:t>sistemaOperativo</w:t>
-      </w:r>
-      <w:proofErr w:type="spellEnd"/>
+      <w:r>
+        <w:rPr>
+          <w:sz w:val="32"/>
+          <w:szCs w:val="32"/>
+        </w:rPr>
+        <w:t>, marca, descripción, modelo, megaPixeles, ram, imagen, resolución, cincoG, dobleSim, velocidadCpu, capacidad,tipoCpu,dimensiones, sistemaOperativo</w:t>
+      </w:r>
+      <w:r>
+        <w:rPr>
+          <w:sz w:val="32"/>
+          <w:szCs w:val="32"/>
+        </w:rPr>
+        <w:t>, precioActual</w:t>
+      </w:r>
     </w:p>
     <w:p/>
     <w:sectPr>

</xml_diff>